<commit_message>
PDF of figs, more changes to MS and supplemental, 1st draft of cover letter
</commit_message>
<xml_diff>
--- a/Writing/UDPV Supplemental Material.docx
+++ b/Writing/UDPV Supplemental Material.docx
@@ -757,10 +757,7 @@
         <w:t xml:space="preserve">(if </w:t>
       </w:r>
       <w:r>
-        <w:t xml:space="preserve">the </w:t>
-      </w:r>
-      <w:r>
-        <w:t>participant</w:t>
+        <w:t>the participant</w:t>
       </w:r>
       <w:r>
         <w:t xml:space="preserve"> correctly repeats back, continue. If not, re-read the instructions). </w:t>
@@ -831,7 +828,11 @@
         <w:t xml:space="preserve"> correctly repeats back, continue. If not, re-read the instructions). </w:t>
       </w:r>
     </w:p>
-    <w:p/>
+    <w:p>
+      <w:r>
+        <w:br w:type="page"/>
+      </w:r>
+    </w:p>
     <w:p>
       <w:pPr>
         <w:rPr>
@@ -1144,11 +1145,130 @@
         </w:rPr>
       </w:pPr>
       <w:r>
+        <w:t xml:space="preserve">We performed parameter recovery from the prior experiment for which the parameters were </w:t>
+      </w:r>
+      <w:r>
+        <w:t>fit with individual participants (</w:t>
+      </w:r>
+      <w:r>
+        <w:rPr>
+          <w:b/>
+          <w:bCs/>
+        </w:rPr>
+        <w:t>A&amp;C</w:t>
+      </w:r>
+      <w:r>
+        <w:t>)</w:t>
+      </w:r>
+      <w:r>
+        <w:t xml:space="preserve">. </w:t>
+      </w:r>
+      <w:r>
+        <w:t>First, we simulated the model with randomized parameters. Next, we fit the same model and recorded the parameters which were fit. Good parameter recovery means the simulated and fit parameters are highly correlated. For all parameter recovery figures red circles indicate good parameter recovery (&lt;25% difference between the simulated and fitted parameters) and black circles indicate poor parameter recovery (≥25% difference between the simulated and fitted parameters). Lastly, we correlated the recovered (fitted) parameters (</w:t>
+      </w:r>
+      <w:r>
+        <w:rPr>
+          <w:b/>
+          <w:bCs/>
+        </w:rPr>
+        <w:t>B&amp;D</w:t>
+      </w:r>
+      <w:r>
+        <w:t xml:space="preserve">). </w:t>
+      </w:r>
+      <w:r>
+        <w:t>(</w:t>
+      </w:r>
+      <w:r>
+        <w:rPr>
+          <w:b/>
+          <w:bCs/>
+        </w:rPr>
+        <w:t>A</w:t>
+      </w:r>
+      <w:r>
+        <w:t>)</w:t>
+      </w:r>
+      <w:r>
+        <w:t xml:space="preserve">: Parameter recovery for the </w:t>
+      </w:r>
+      <w:r>
+        <w:t xml:space="preserve">Adaptive </w:t>
+      </w:r>
+      <w:r>
+        <w:t>Bayesian model demonstrated good parameter recovery. (</w:t>
+      </w:r>
+      <w:r>
+        <w:rPr>
+          <w:b/>
+          <w:bCs/>
+        </w:rPr>
+        <w:t>B</w:t>
+      </w:r>
+      <w:r>
+        <w:t xml:space="preserve">): </w:t>
+      </w:r>
+      <w:r>
+        <w:t>Correlation between recovered parameters for the Adaptive Bayesian model</w:t>
+      </w:r>
+      <w:r>
+        <w:t xml:space="preserve">. </w:t>
+      </w:r>
+      <w:r>
+        <w:t>(</w:t>
+      </w:r>
+      <w:r>
+        <w:rPr>
+          <w:b/>
+          <w:bCs/>
+        </w:rPr>
+        <w:t>C</w:t>
+      </w:r>
+      <w:r>
+        <w:t xml:space="preserve">): Parameter recovery for the </w:t>
+      </w:r>
+      <w:r>
+        <w:t>Strategy plus UDP</w:t>
+      </w:r>
+      <w:r>
+        <w:t xml:space="preserve"> model demonstrated good parameter recovery. (</w:t>
+      </w:r>
+      <w:r>
+        <w:rPr>
+          <w:b/>
+          <w:bCs/>
+        </w:rPr>
+        <w:t>D</w:t>
+      </w:r>
+      <w:r>
+        <w:t xml:space="preserve">): Correlation between recovered parameters for the </w:t>
+      </w:r>
+      <w:r>
+        <w:t>Strategy plus UDP model demonstrate no significant correlations except for C and F because we assumed that the use-dependent learning rate (F) was at least 5x less than the strategic learning rate (C)</w:t>
+      </w:r>
+      <w:r>
         <w:rPr>
           <w:b/>
           <w:bCs/>
           <w:u w:val="single"/>
         </w:rPr>
+        <w:br w:type="page"/>
+      </w:r>
+    </w:p>
+    <w:p>
+      <w:pPr>
+        <w:rPr>
+          <w:b/>
+          <w:bCs/>
+          <w:u w:val="single"/>
+        </w:rPr>
+      </w:pPr>
+      <w:r>
+        <w:rPr>
+          <w:b/>
+          <w:bCs/>
+          <w:u w:val="single"/>
+        </w:rPr>
         <w:t>Supplemental Figure 3:</w:t>
       </w:r>
       <w:r>
@@ -1167,17 +1287,6 @@
         </w:rPr>
         <w:t xml:space="preserve"> and correlations between parameters:</w:t>
       </w:r>
-    </w:p>
-    <w:p>
-      <w:pPr>
-        <w:tabs>
-          <w:tab w:val="left" w:pos="4145"/>
-        </w:tabs>
-        <w:rPr>
-          <w:i/>
-          <w:iCs/>
-        </w:rPr>
-      </w:pPr>
     </w:p>
     <w:p>
       <w:pPr>
@@ -1428,6 +1537,121 @@
             </wp14:sizeRelV>
           </wp:anchor>
         </w:drawing>
+      </w:r>
+    </w:p>
+    <w:p/>
+    <w:p/>
+    <w:p/>
+    <w:p/>
+    <w:p/>
+    <w:p>
+      <w:pPr>
+        <w:tabs>
+          <w:tab w:val="left" w:pos="3694"/>
+        </w:tabs>
+      </w:pPr>
+      <w:r>
+        <w:t>To obtain likely parameter values for our experimental simulations, we used participant data from a prior experiment and fitted each model to each participants data (n = 16). For more stable fits, we averaged each stride into bins of five (</w:t>
+      </w:r>
+      <w:r>
+        <w:rPr>
+          <w:b/>
+          <w:bCs/>
+        </w:rPr>
+        <w:t>A&amp;C</w:t>
+      </w:r>
+      <w:r>
+        <w:t>). We then correlated the fitted parameters (</w:t>
+      </w:r>
+      <w:r>
+        <w:rPr>
+          <w:b/>
+          <w:bCs/>
+        </w:rPr>
+        <w:t>B&amp;D</w:t>
+      </w:r>
+      <w:r>
+        <w:t>). (</w:t>
+      </w:r>
+      <w:r>
+        <w:rPr>
+          <w:b/>
+          <w:bCs/>
+        </w:rPr>
+        <w:t>A</w:t>
+      </w:r>
+      <w:r>
+        <w:t>) Individual fits for the Strategy plus UDP model. Red functions are the binned data, black functions are the model fits. (</w:t>
+      </w:r>
+      <w:r>
+        <w:rPr>
+          <w:b/>
+          <w:bCs/>
+        </w:rPr>
+        <w:t>B</w:t>
+      </w:r>
+      <w:r>
+        <w:t xml:space="preserve">) Correlation between the Strategy plus UDP model parameters for </w:t>
+      </w:r>
+      <w:proofErr w:type="gramStart"/>
+      <w:r>
+        <w:t>each individual</w:t>
+      </w:r>
+      <w:proofErr w:type="gramEnd"/>
+      <w:r>
+        <w:t xml:space="preserve">. The use dependent learning (F) and retention rates (E) are strongly correlated and the strategic learning (C) and retention (A) rates are moderately correlated. </w:t>
+      </w:r>
+      <w:r>
+        <w:t>(</w:t>
+      </w:r>
+      <w:r>
+        <w:rPr>
+          <w:b/>
+          <w:bCs/>
+        </w:rPr>
+        <w:t>C</w:t>
+      </w:r>
+      <w:r>
+        <w:t xml:space="preserve">) Individual fits for the </w:t>
+      </w:r>
+      <w:r>
+        <w:t>Adaptive Bayesian</w:t>
+      </w:r>
+      <w:r>
+        <w:t xml:space="preserve"> model. Red functions are the binned data, black functions are the model fits. (</w:t>
+      </w:r>
+      <w:r>
+        <w:rPr>
+          <w:b/>
+          <w:bCs/>
+        </w:rPr>
+        <w:t>D</w:t>
+      </w:r>
+      <w:r>
+        <w:t xml:space="preserve">) </w:t>
+      </w:r>
+      <w:r>
+        <w:t>C</w:t>
+      </w:r>
+      <w:r>
+        <w:t xml:space="preserve">orrelation between the </w:t>
+      </w:r>
+      <w:r>
+        <w:t>Adaptive Bayesian model</w:t>
+      </w:r>
+      <w:r>
+        <w:t xml:space="preserve"> parameters for </w:t>
+      </w:r>
+      <w:proofErr w:type="gramStart"/>
+      <w:r>
+        <w:t>each individual</w:t>
+      </w:r>
+      <w:proofErr w:type="gramEnd"/>
+      <w:r>
+        <w:t xml:space="preserve">. The </w:t>
+      </w:r>
+      <w:r>
+        <w:t xml:space="preserve">Beta and sigma likelihood parameters are strongly correlated. </w:t>
       </w:r>
     </w:p>
     <w:sectPr>

</xml_diff>